<commit_message>
- Renew license to Apache - Updated stacked plot with a solid line for microsimulation model - Updated one-way sensitivity results (treatment effect no longer persists in extrapolation)
</commit_message>
<xml_diff>
--- a/Output/06_rel_onewaysen.docx
+++ b/Output/06_rel_onewaysen.docx
@@ -1,6 +1,6 @@
 
 <file path=word/document.xml><?xml version="1.0" encoding="utf-8"?>
-<w:document xmlns:wpc="http://schemas.microsoft.com/office/word/2010/wordprocessingCanvas" xmlns:cx="http://schemas.microsoft.com/office/drawing/2014/chartex" xmlns:cx1="http://schemas.microsoft.com/office/drawing/2015/9/8/chartex" xmlns:cx2="http://schemas.microsoft.com/office/drawing/2015/10/21/chartex" xmlns:cx3="http://schemas.microsoft.com/office/drawing/2016/5/9/chartex" xmlns:cx4="http://schemas.microsoft.com/office/drawing/2016/5/10/chartex" xmlns:cx5="http://schemas.microsoft.com/office/drawing/2016/5/11/chartex" xmlns:cx6="http://schemas.microsoft.com/office/drawing/2016/5/12/chartex" xmlns:cx7="http://schemas.microsoft.com/office/drawing/2016/5/13/chartex" xmlns:cx8="http://schemas.microsoft.com/office/drawing/2016/5/14/chartex" xmlns:mc="http://schemas.openxmlformats.org/markup-compatibility/2006" xmlns:aink="http://schemas.microsoft.com/office/drawing/2016/ink" xmlns:am3d="http://schemas.microsoft.com/office/drawing/2017/model3d" xmlns:o="urn:schemas-microsoft-com:office:office" xmlns:r="http://schemas.openxmlformats.org/officeDocument/2006/relationships" xmlns:m="http://schemas.openxmlformats.org/officeDocument/2006/math" xmlns:v="urn:schemas-microsoft-com:vml" xmlns:wp14="http://schemas.microsoft.com/office/word/2010/wordprocessingDrawing" xmlns:wp="http://schemas.openxmlformats.org/drawingml/2006/wordprocessingDrawing" xmlns:w10="urn:schemas-microsoft-com:office:word" xmlns:w="http://schemas.openxmlformats.org/wordprocessingml/2006/main" xmlns:w14="http://schemas.microsoft.com/office/word/2010/wordml" xmlns:w15="http://schemas.microsoft.com/office/word/2012/wordml" xmlns:w16cex="http://schemas.microsoft.com/office/word/2018/wordml/cex" xmlns:w16cid="http://schemas.microsoft.com/office/word/2016/wordml/cid" xmlns:w16="http://schemas.microsoft.com/office/word/2018/wordml" xmlns:w16se="http://schemas.microsoft.com/office/word/2015/wordml/symex" xmlns:wpg="http://schemas.microsoft.com/office/word/2010/wordprocessingGroup" xmlns:wpi="http://schemas.microsoft.com/office/word/2010/wordprocessingInk" xmlns:wne="http://schemas.microsoft.com/office/word/2006/wordml" xmlns:wps="http://schemas.microsoft.com/office/word/2010/wordprocessingShape" mc:Ignorable="w14 w15 w16se w16cid w16 w16cex wp14">
+<w:document xmlns:wpc="http://schemas.microsoft.com/office/word/2010/wordprocessingCanvas" xmlns:cx="http://schemas.microsoft.com/office/drawing/2014/chartex" xmlns:cx1="http://schemas.microsoft.com/office/drawing/2015/9/8/chartex" xmlns:cx2="http://schemas.microsoft.com/office/drawing/2015/10/21/chartex" xmlns:cx3="http://schemas.microsoft.com/office/drawing/2016/5/9/chartex" xmlns:cx4="http://schemas.microsoft.com/office/drawing/2016/5/10/chartex" xmlns:cx5="http://schemas.microsoft.com/office/drawing/2016/5/11/chartex" xmlns:cx6="http://schemas.microsoft.com/office/drawing/2016/5/12/chartex" xmlns:cx7="http://schemas.microsoft.com/office/drawing/2016/5/13/chartex" xmlns:cx8="http://schemas.microsoft.com/office/drawing/2016/5/14/chartex" xmlns:mc="http://schemas.openxmlformats.org/markup-compatibility/2006" xmlns:aink="http://schemas.microsoft.com/office/drawing/2016/ink" xmlns:am3d="http://schemas.microsoft.com/office/drawing/2017/model3d" xmlns:o="urn:schemas-microsoft-com:office:office" xmlns:oel="http://schemas.microsoft.com/office/2019/extlst" xmlns:r="http://schemas.openxmlformats.org/officeDocument/2006/relationships" xmlns:m="http://schemas.openxmlformats.org/officeDocument/2006/math" xmlns:v="urn:schemas-microsoft-com:vml" xmlns:wp14="http://schemas.microsoft.com/office/word/2010/wordprocessingDrawing" xmlns:wp="http://schemas.openxmlformats.org/drawingml/2006/wordprocessingDrawing" xmlns:w10="urn:schemas-microsoft-com:office:word" xmlns:w="http://schemas.openxmlformats.org/wordprocessingml/2006/main" xmlns:w14="http://schemas.microsoft.com/office/word/2010/wordml" xmlns:w15="http://schemas.microsoft.com/office/word/2012/wordml" xmlns:w16cex="http://schemas.microsoft.com/office/word/2018/wordml/cex" xmlns:w16cid="http://schemas.microsoft.com/office/word/2016/wordml/cid" xmlns:w16="http://schemas.microsoft.com/office/word/2018/wordml" xmlns:w16sdtdh="http://schemas.microsoft.com/office/word/2020/wordml/sdtdatahash" xmlns:w16se="http://schemas.microsoft.com/office/word/2015/wordml/symex" xmlns:wpg="http://schemas.microsoft.com/office/word/2010/wordprocessingGroup" xmlns:wpi="http://schemas.microsoft.com/office/word/2010/wordprocessingInk" xmlns:wne="http://schemas.microsoft.com/office/word/2006/wordml" xmlns:wps="http://schemas.microsoft.com/office/word/2010/wordprocessingShape" mc:Ignorable="w14 w15 w16se w16cid w16 w16cex w16sdtdh wp14">
   <w:body>
     <w:p>
       <w:pPr>
@@ -12,7 +12,27 @@
         <w:rPr>
           <w:rFonts w:ascii="Times New Roman" w:hAnsi="Times New Roman" w:cs="Times New Roman"/>
         </w:rPr>
-        <w:t>Appendix A. One-way sensitivity analysis.</w:t>
+        <w:t xml:space="preserve">Appendix </w:t>
+      </w:r>
+      <w:r>
+        <w:rPr>
+          <w:rFonts w:ascii="Times New Roman" w:hAnsi="Times New Roman" w:cs="Times New Roman"/>
+          <w:lang w:eastAsia="zh-TW"/>
+        </w:rPr>
+        <w:t>B</w:t>
+      </w:r>
+      <w:r>
+        <w:rPr>
+          <w:rFonts w:ascii="Times New Roman" w:hAnsi="Times New Roman" w:cs="Times New Roman" w:hint="eastAsia"/>
+          <w:lang w:eastAsia="zh-TW"/>
+        </w:rPr>
+        <w:t>.</w:t>
+      </w:r>
+      <w:r>
+        <w:rPr>
+          <w:rFonts w:ascii="Times New Roman" w:hAnsi="Times New Roman" w:cs="Times New Roman"/>
+        </w:rPr>
+        <w:t xml:space="preserve"> One-way sensitivity analysis.</w:t>
       </w:r>
     </w:p>
     <w:p>
@@ -32,7 +52,7 @@
       <w:tblGrid>
         <w:gridCol w:w="4006"/>
         <w:gridCol w:w="5363"/>
-        <w:gridCol w:w="2661"/>
+        <w:gridCol w:w="2397"/>
       </w:tblGrid>
       <w:tr>
         <w:trPr>
@@ -127,7 +147,7 @@
         </w:tc>
         <w:tc>
           <w:tcPr>
-            <w:tcW w:w="2661" w:type="dxa"/>
+            <w:tcW w:w="2397" w:type="dxa"/>
             <w:tcBorders>
               <w:top w:val="single" w:sz="12" w:space="0" w:color="666666"/>
               <w:left w:val="none" w:sz="0" w:space="0" w:color="000000"/>
@@ -261,7 +281,7 @@
         </w:tc>
         <w:tc>
           <w:tcPr>
-            <w:tcW w:w="2661" w:type="dxa"/>
+            <w:tcW w:w="2397" w:type="dxa"/>
             <w:tcBorders>
               <w:top w:val="single" w:sz="12" w:space="0" w:color="666666"/>
               <w:left w:val="none" w:sz="0" w:space="0" w:color="000000"/>
@@ -287,6 +307,7 @@
               </w:pBdr>
               <w:spacing w:before="100" w:after="100"/>
               <w:ind w:left="100" w:right="100"/>
+              <w:jc w:val="right"/>
               <w:rPr>
                 <w:rFonts w:ascii="Times New Roman" w:hAnsi="Times New Roman" w:cs="Times New Roman"/>
               </w:rPr>
@@ -395,7 +416,7 @@
         </w:tc>
         <w:tc>
           <w:tcPr>
-            <w:tcW w:w="2661" w:type="dxa"/>
+            <w:tcW w:w="2397" w:type="dxa"/>
             <w:tcBorders>
               <w:top w:val="none" w:sz="0" w:space="0" w:color="000000"/>
               <w:left w:val="none" w:sz="0" w:space="0" w:color="000000"/>
@@ -421,10 +442,29 @@
               </w:pBdr>
               <w:spacing w:before="100" w:after="100"/>
               <w:ind w:left="100" w:right="100"/>
-              <w:rPr>
-                <w:rFonts w:ascii="Times New Roman" w:hAnsi="Times New Roman" w:cs="Times New Roman"/>
-              </w:rPr>
-            </w:pPr>
+              <w:jc w:val="right"/>
+              <w:rPr>
+                <w:rFonts w:ascii="Times New Roman" w:hAnsi="Times New Roman" w:cs="Times New Roman"/>
+              </w:rPr>
+            </w:pPr>
+            <w:r>
+              <w:rPr>
+                <w:rFonts w:ascii="Times New Roman" w:eastAsia="Helvetica" w:hAnsi="Times New Roman" w:cs="Times New Roman"/>
+                <w:color w:val="000000"/>
+                <w:sz w:val="22"/>
+                <w:szCs w:val="22"/>
+              </w:rPr>
+              <w:t>£</w:t>
+            </w:r>
+            <w:r>
+              <w:rPr>
+                <w:rFonts w:ascii="Times New Roman" w:eastAsia="Helvetica" w:hAnsi="Times New Roman" w:cs="Times New Roman"/>
+                <w:color w:val="000000"/>
+                <w:sz w:val="22"/>
+                <w:szCs w:val="22"/>
+              </w:rPr>
+              <w:t xml:space="preserve"> 111404</w:t>
+            </w:r>
           </w:p>
         </w:tc>
       </w:tr>
@@ -513,7 +553,7 @@
         </w:tc>
         <w:tc>
           <w:tcPr>
-            <w:tcW w:w="2661" w:type="dxa"/>
+            <w:tcW w:w="2397" w:type="dxa"/>
             <w:tcBorders>
               <w:top w:val="none" w:sz="0" w:space="0" w:color="000000"/>
               <w:left w:val="none" w:sz="0" w:space="0" w:color="000000"/>
@@ -639,7 +679,7 @@
         </w:tc>
         <w:tc>
           <w:tcPr>
-            <w:tcW w:w="2661" w:type="dxa"/>
+            <w:tcW w:w="2397" w:type="dxa"/>
             <w:tcBorders>
               <w:top w:val="none" w:sz="0" w:space="0" w:color="000000"/>
               <w:left w:val="none" w:sz="0" w:space="0" w:color="000000"/>
@@ -665,6 +705,7 @@
               </w:pBdr>
               <w:spacing w:before="100" w:after="100"/>
               <w:ind w:left="100" w:right="100"/>
+              <w:jc w:val="right"/>
               <w:rPr>
                 <w:rFonts w:ascii="Times New Roman" w:hAnsi="Times New Roman" w:cs="Times New Roman"/>
               </w:rPr>
@@ -773,7 +814,7 @@
         </w:tc>
         <w:tc>
           <w:tcPr>
-            <w:tcW w:w="2661" w:type="dxa"/>
+            <w:tcW w:w="2397" w:type="dxa"/>
             <w:tcBorders>
               <w:top w:val="none" w:sz="0" w:space="0" w:color="000000"/>
               <w:left w:val="none" w:sz="0" w:space="0" w:color="000000"/>
@@ -799,6 +840,7 @@
               </w:pBdr>
               <w:spacing w:before="100" w:after="100"/>
               <w:ind w:left="100" w:right="100"/>
+              <w:jc w:val="right"/>
               <w:rPr>
                 <w:rFonts w:ascii="Times New Roman" w:hAnsi="Times New Roman" w:cs="Times New Roman"/>
               </w:rPr>
@@ -907,7 +949,7 @@
         </w:tc>
         <w:tc>
           <w:tcPr>
-            <w:tcW w:w="2661" w:type="dxa"/>
+            <w:tcW w:w="2397" w:type="dxa"/>
             <w:tcBorders>
               <w:top w:val="none" w:sz="0" w:space="0" w:color="000000"/>
               <w:left w:val="none" w:sz="0" w:space="0" w:color="000000"/>
@@ -933,6 +975,7 @@
               </w:pBdr>
               <w:spacing w:before="100" w:after="100"/>
               <w:ind w:left="100" w:right="100"/>
+              <w:jc w:val="right"/>
               <w:rPr>
                 <w:rFonts w:ascii="Times New Roman" w:hAnsi="Times New Roman" w:cs="Times New Roman"/>
               </w:rPr>
@@ -1041,7 +1084,7 @@
         </w:tc>
         <w:tc>
           <w:tcPr>
-            <w:tcW w:w="2661" w:type="dxa"/>
+            <w:tcW w:w="2397" w:type="dxa"/>
             <w:tcBorders>
               <w:top w:val="none" w:sz="0" w:space="0" w:color="000000"/>
               <w:left w:val="none" w:sz="0" w:space="0" w:color="000000"/>
@@ -1067,6 +1110,7 @@
               </w:pBdr>
               <w:spacing w:before="100" w:after="100"/>
               <w:ind w:left="100" w:right="100"/>
+              <w:jc w:val="right"/>
               <w:rPr>
                 <w:rFonts w:ascii="Times New Roman" w:hAnsi="Times New Roman" w:cs="Times New Roman"/>
               </w:rPr>
@@ -1169,22 +1213,13 @@
                 <w:sz w:val="22"/>
                 <w:szCs w:val="22"/>
               </w:rPr>
-              <w:t xml:space="preserve">Inclusion of adverse event </w:t>
-            </w:r>
-            <w:r>
-              <w:rPr>
-                <w:rFonts w:ascii="Times New Roman" w:eastAsia="Helvetica" w:hAnsi="Times New Roman" w:cs="Times New Roman"/>
-                <w:color w:val="000000"/>
-                <w:sz w:val="22"/>
-                <w:szCs w:val="22"/>
-              </w:rPr>
-              <w:t>costs</w:t>
-            </w:r>
-          </w:p>
-        </w:tc>
-        <w:tc>
-          <w:tcPr>
-            <w:tcW w:w="2661" w:type="dxa"/>
+              <w:t>Inclusion of adverse event costs</w:t>
+            </w:r>
+          </w:p>
+        </w:tc>
+        <w:tc>
+          <w:tcPr>
+            <w:tcW w:w="2397" w:type="dxa"/>
             <w:tcBorders>
               <w:top w:val="none" w:sz="0" w:space="0" w:color="000000"/>
               <w:left w:val="none" w:sz="0" w:space="0" w:color="000000"/>
@@ -1210,6 +1245,7 @@
               </w:pBdr>
               <w:spacing w:before="100" w:after="100"/>
               <w:ind w:left="100" w:right="100"/>
+              <w:jc w:val="right"/>
               <w:rPr>
                 <w:rFonts w:ascii="Times New Roman" w:hAnsi="Times New Roman" w:cs="Times New Roman"/>
               </w:rPr>
@@ -1309,7 +1345,7 @@
         </w:tc>
         <w:tc>
           <w:tcPr>
-            <w:tcW w:w="2661" w:type="dxa"/>
+            <w:tcW w:w="2397" w:type="dxa"/>
             <w:tcBorders>
               <w:top w:val="none" w:sz="0" w:space="0" w:color="000000"/>
               <w:left w:val="none" w:sz="0" w:space="0" w:color="000000"/>
@@ -1335,6 +1371,7 @@
               </w:pBdr>
               <w:spacing w:before="100" w:after="100"/>
               <w:ind w:left="100" w:right="100"/>
+              <w:jc w:val="right"/>
               <w:rPr>
                 <w:rFonts w:ascii="Times New Roman" w:hAnsi="Times New Roman" w:cs="Times New Roman"/>
               </w:rPr>
@@ -1434,7 +1471,7 @@
         </w:tc>
         <w:tc>
           <w:tcPr>
-            <w:tcW w:w="2661" w:type="dxa"/>
+            <w:tcW w:w="2397" w:type="dxa"/>
             <w:tcBorders>
               <w:top w:val="none" w:sz="0" w:space="0" w:color="000000"/>
               <w:left w:val="none" w:sz="0" w:space="0" w:color="000000"/>
@@ -1460,6 +1497,7 @@
               </w:pBdr>
               <w:spacing w:before="100" w:after="100"/>
               <w:ind w:left="100" w:right="100"/>
+              <w:jc w:val="right"/>
               <w:rPr>
                 <w:rFonts w:ascii="Times New Roman" w:hAnsi="Times New Roman" w:cs="Times New Roman"/>
               </w:rPr>
@@ -1559,7 +1597,7 @@
         </w:tc>
         <w:tc>
           <w:tcPr>
-            <w:tcW w:w="2661" w:type="dxa"/>
+            <w:tcW w:w="2397" w:type="dxa"/>
             <w:tcBorders>
               <w:top w:val="none" w:sz="0" w:space="0" w:color="000000"/>
               <w:left w:val="none" w:sz="0" w:space="0" w:color="000000"/>
@@ -1585,6 +1623,7 @@
               </w:pBdr>
               <w:spacing w:before="100" w:after="100"/>
               <w:ind w:left="100" w:right="100"/>
+              <w:jc w:val="right"/>
               <w:rPr>
                 <w:rFonts w:ascii="Times New Roman" w:hAnsi="Times New Roman" w:cs="Times New Roman"/>
               </w:rPr>
@@ -1684,7 +1723,7 @@
         </w:tc>
         <w:tc>
           <w:tcPr>
-            <w:tcW w:w="2661" w:type="dxa"/>
+            <w:tcW w:w="2397" w:type="dxa"/>
             <w:tcBorders>
               <w:top w:val="none" w:sz="0" w:space="0" w:color="000000"/>
               <w:left w:val="none" w:sz="0" w:space="0" w:color="000000"/>
@@ -1710,6 +1749,7 @@
               </w:pBdr>
               <w:spacing w:before="100" w:after="100"/>
               <w:ind w:left="100" w:right="100"/>
+              <w:jc w:val="right"/>
               <w:rPr>
                 <w:rFonts w:ascii="Times New Roman" w:hAnsi="Times New Roman" w:cs="Times New Roman"/>
               </w:rPr>
@@ -1732,7 +1772,7 @@
         </w:trPr>
         <w:tc>
           <w:tcPr>
-            <w:tcW w:w="12030" w:type="dxa"/>
+            <w:tcW w:w="11766" w:type="dxa"/>
             <w:gridSpan w:val="3"/>
             <w:tcBorders>
               <w:top w:val="single" w:sz="12" w:space="0" w:color="666666"/>
@@ -1795,7 +1835,7 @@
 </file>
 
 <file path=word/numbering.xml><?xml version="1.0" encoding="utf-8"?>
-<w:numbering xmlns:wpc="http://schemas.microsoft.com/office/word/2010/wordprocessingCanvas" xmlns:cx="http://schemas.microsoft.com/office/drawing/2014/chartex" xmlns:cx1="http://schemas.microsoft.com/office/drawing/2015/9/8/chartex" xmlns:cx2="http://schemas.microsoft.com/office/drawing/2015/10/21/chartex" xmlns:cx3="http://schemas.microsoft.com/office/drawing/2016/5/9/chartex" xmlns:cx4="http://schemas.microsoft.com/office/drawing/2016/5/10/chartex" xmlns:cx5="http://schemas.microsoft.com/office/drawing/2016/5/11/chartex" xmlns:cx6="http://schemas.microsoft.com/office/drawing/2016/5/12/chartex" xmlns:cx7="http://schemas.microsoft.com/office/drawing/2016/5/13/chartex" xmlns:cx8="http://schemas.microsoft.com/office/drawing/2016/5/14/chartex" xmlns:mc="http://schemas.openxmlformats.org/markup-compatibility/2006" xmlns:aink="http://schemas.microsoft.com/office/drawing/2016/ink" xmlns:am3d="http://schemas.microsoft.com/office/drawing/2017/model3d" xmlns:o="urn:schemas-microsoft-com:office:office" xmlns:r="http://schemas.openxmlformats.org/officeDocument/2006/relationships" xmlns:m="http://schemas.openxmlformats.org/officeDocument/2006/math" xmlns:v="urn:schemas-microsoft-com:vml" xmlns:wp14="http://schemas.microsoft.com/office/word/2010/wordprocessingDrawing" xmlns:wp="http://schemas.openxmlformats.org/drawingml/2006/wordprocessingDrawing" xmlns:w10="urn:schemas-microsoft-com:office:word" xmlns:w="http://schemas.openxmlformats.org/wordprocessingml/2006/main" xmlns:w14="http://schemas.microsoft.com/office/word/2010/wordml" xmlns:w15="http://schemas.microsoft.com/office/word/2012/wordml" xmlns:w16cex="http://schemas.microsoft.com/office/word/2018/wordml/cex" xmlns:w16cid="http://schemas.microsoft.com/office/word/2016/wordml/cid" xmlns:w16="http://schemas.microsoft.com/office/word/2018/wordml" xmlns:w16se="http://schemas.microsoft.com/office/word/2015/wordml/symex" xmlns:wpg="http://schemas.microsoft.com/office/word/2010/wordprocessingGroup" xmlns:wpi="http://schemas.microsoft.com/office/word/2010/wordprocessingInk" xmlns:wne="http://schemas.microsoft.com/office/word/2006/wordml" xmlns:wps="http://schemas.microsoft.com/office/word/2010/wordprocessingShape" mc:Ignorable="w14 w15 w16se w16cid w16 w16cex wp14">
+<w:numbering xmlns:wpc="http://schemas.microsoft.com/office/word/2010/wordprocessingCanvas" xmlns:cx="http://schemas.microsoft.com/office/drawing/2014/chartex" xmlns:cx1="http://schemas.microsoft.com/office/drawing/2015/9/8/chartex" xmlns:cx2="http://schemas.microsoft.com/office/drawing/2015/10/21/chartex" xmlns:cx3="http://schemas.microsoft.com/office/drawing/2016/5/9/chartex" xmlns:cx4="http://schemas.microsoft.com/office/drawing/2016/5/10/chartex" xmlns:cx5="http://schemas.microsoft.com/office/drawing/2016/5/11/chartex" xmlns:cx6="http://schemas.microsoft.com/office/drawing/2016/5/12/chartex" xmlns:cx7="http://schemas.microsoft.com/office/drawing/2016/5/13/chartex" xmlns:cx8="http://schemas.microsoft.com/office/drawing/2016/5/14/chartex" xmlns:mc="http://schemas.openxmlformats.org/markup-compatibility/2006" xmlns:aink="http://schemas.microsoft.com/office/drawing/2016/ink" xmlns:am3d="http://schemas.microsoft.com/office/drawing/2017/model3d" xmlns:o="urn:schemas-microsoft-com:office:office" xmlns:oel="http://schemas.microsoft.com/office/2019/extlst" xmlns:r="http://schemas.openxmlformats.org/officeDocument/2006/relationships" xmlns:m="http://schemas.openxmlformats.org/officeDocument/2006/math" xmlns:v="urn:schemas-microsoft-com:vml" xmlns:wp14="http://schemas.microsoft.com/office/word/2010/wordprocessingDrawing" xmlns:wp="http://schemas.openxmlformats.org/drawingml/2006/wordprocessingDrawing" xmlns:w10="urn:schemas-microsoft-com:office:word" xmlns:w="http://schemas.openxmlformats.org/wordprocessingml/2006/main" xmlns:w14="http://schemas.microsoft.com/office/word/2010/wordml" xmlns:w15="http://schemas.microsoft.com/office/word/2012/wordml" xmlns:w16cex="http://schemas.microsoft.com/office/word/2018/wordml/cex" xmlns:w16cid="http://schemas.microsoft.com/office/word/2016/wordml/cid" xmlns:w16="http://schemas.microsoft.com/office/word/2018/wordml" xmlns:w16sdtdh="http://schemas.microsoft.com/office/word/2020/wordml/sdtdatahash" xmlns:w16se="http://schemas.microsoft.com/office/word/2015/wordml/symex" xmlns:wpg="http://schemas.microsoft.com/office/word/2010/wordprocessingGroup" xmlns:wpi="http://schemas.microsoft.com/office/word/2010/wordprocessingInk" xmlns:wne="http://schemas.microsoft.com/office/word/2006/wordml" xmlns:wps="http://schemas.microsoft.com/office/word/2010/wordprocessingShape" mc:Ignorable="w14 w15 w16se w16cid w16 w16cex w16sdtdh wp14">
   <w:abstractNum w:abstractNumId="0" w15:restartNumberingAfterBreak="0">
     <w:nsid w:val="07E925FD"/>
     <w:multiLevelType w:val="multilevel"/>
@@ -2057,20 +2097,20 @@
       </w:pPr>
     </w:lvl>
   </w:abstractNum>
-  <w:num w:numId="1">
+  <w:num w:numId="1" w16cid:durableId="1915124161">
     <w:abstractNumId w:val="1"/>
   </w:num>
-  <w:num w:numId="2">
+  <w:num w:numId="2" w16cid:durableId="394475565">
     <w:abstractNumId w:val="2"/>
   </w:num>
-  <w:num w:numId="3">
+  <w:num w:numId="3" w16cid:durableId="1620255620">
     <w:abstractNumId w:val="0"/>
   </w:num>
 </w:numbering>
 </file>
 
 <file path=word/styles.xml><?xml version="1.0" encoding="utf-8"?>
-<w:styles xmlns:mc="http://schemas.openxmlformats.org/markup-compatibility/2006" xmlns:r="http://schemas.openxmlformats.org/officeDocument/2006/relationships" xmlns:w="http://schemas.openxmlformats.org/wordprocessingml/2006/main" xmlns:w14="http://schemas.microsoft.com/office/word/2010/wordml" xmlns:w15="http://schemas.microsoft.com/office/word/2012/wordml" xmlns:w16cex="http://schemas.microsoft.com/office/word/2018/wordml/cex" xmlns:w16cid="http://schemas.microsoft.com/office/word/2016/wordml/cid" xmlns:w16="http://schemas.microsoft.com/office/word/2018/wordml" xmlns:w16se="http://schemas.microsoft.com/office/word/2015/wordml/symex" mc:Ignorable="w14 w15 w16se w16cid w16 w16cex">
+<w:styles xmlns:mc="http://schemas.openxmlformats.org/markup-compatibility/2006" xmlns:r="http://schemas.openxmlformats.org/officeDocument/2006/relationships" xmlns:w="http://schemas.openxmlformats.org/wordprocessingml/2006/main" xmlns:w14="http://schemas.microsoft.com/office/word/2010/wordml" xmlns:w15="http://schemas.microsoft.com/office/word/2012/wordml" xmlns:w16cex="http://schemas.microsoft.com/office/word/2018/wordml/cex" xmlns:w16cid="http://schemas.microsoft.com/office/word/2016/wordml/cid" xmlns:w16="http://schemas.microsoft.com/office/word/2018/wordml" xmlns:w16sdtdh="http://schemas.microsoft.com/office/word/2020/wordml/sdtdatahash" xmlns:w16se="http://schemas.microsoft.com/office/word/2015/wordml/symex" mc:Ignorable="w14 w15 w16se w16cid w16 w16cex w16sdtdh">
   <w:docDefaults>
     <w:rPrDefault>
       <w:rPr>

</xml_diff>